<commit_message>
2nd release after creating a test branch with 18 bullet point notes
</commit_message>
<xml_diff>
--- a/section 21 git.docx
+++ b/section 21 git.docx
@@ -168,17 +168,25 @@
         <mc:AlternateContent>
           <mc:Choice Requires="wps">
             <w:drawing>
-              <wp:anchor distT="0" distB="0" distL="114300" distR="114300" simplePos="0" relativeHeight="251660288" behindDoc="0" locked="0" layoutInCell="1" allowOverlap="1" wp14:anchorId="536A1B14" wp14:editId="10C58E34">
+              <wp:anchor distT="0" distB="0" distL="114300" distR="114300" simplePos="0" relativeHeight="251660288" behindDoc="1" locked="0" layoutInCell="1" allowOverlap="1" wp14:anchorId="536A1B14" wp14:editId="1E01D57F">
                 <wp:simplePos x="0" y="0"/>
                 <wp:positionH relativeFrom="column">
-                  <wp:posOffset>-170815</wp:posOffset>
+                  <wp:posOffset>-174897</wp:posOffset>
                 </wp:positionH>
                 <wp:positionV relativeFrom="paragraph">
-                  <wp:posOffset>148590</wp:posOffset>
+                  <wp:posOffset>152672</wp:posOffset>
                 </wp:positionV>
                 <wp:extent cx="1887855" cy="9324975"/>
-                <wp:effectExtent l="10160" t="10795" r="6985" b="8255"/>
-                <wp:wrapNone/>
+                <wp:effectExtent l="0" t="0" r="17145" b="28575"/>
+                <wp:wrapTight wrapText="bothSides">
+                  <wp:wrapPolygon edited="0">
+                    <wp:start x="0" y="0"/>
+                    <wp:lineTo x="0" y="21622"/>
+                    <wp:lineTo x="21578" y="21622"/>
+                    <wp:lineTo x="21578" y="0"/>
+                    <wp:lineTo x="0" y="0"/>
+                  </wp:wrapPolygon>
+                </wp:wrapTight>
                 <wp:docPr id="27" name="Text Box 35"/>
                 <wp:cNvGraphicFramePr>
                   <a:graphicFrameLocks xmlns:a="http://schemas.openxmlformats.org/drawingml/2006/main"/>
@@ -315,24 +323,9 @@
                                 <w:numId w:val="2"/>
                               </w:numPr>
                               <w:ind w:left="90" w:hanging="210"/>
-                              <w:rPr>
-                                <w:sz w:val="18"/>
-                                <w:szCs w:val="18"/>
-                              </w:rPr>
                             </w:pPr>
                             <w:r>
-                              <w:rPr>
-                                <w:sz w:val="18"/>
-                                <w:szCs w:val="18"/>
-                              </w:rPr>
-                              <w:t>git log</w:t>
-                            </w:r>
-                            <w:r>
-                              <w:rPr>
-                                <w:sz w:val="18"/>
-                                <w:szCs w:val="18"/>
-                              </w:rPr>
-                              <w:br/>
+                              <w:t>git rm –chached -r filename || .</w:t>
                             </w:r>
                           </w:p>
                           <w:p>
@@ -345,7 +338,10 @@
                               <w:ind w:left="90" w:hanging="210"/>
                             </w:pPr>
                             <w:r>
-                              <w:t>git diff filename.ext</w:t>
+                              <w:t>git log</w:t>
+                            </w:r>
+                            <w:r>
+                              <w:br/>
                             </w:r>
                           </w:p>
                           <w:p>
@@ -358,10 +354,7 @@
                               <w:ind w:left="90" w:hanging="210"/>
                             </w:pPr>
                             <w:r>
-                              <w:t>git checkout filename.ext</w:t>
-                            </w:r>
-                            <w:r>
-                              <w:br/>
+                              <w:t>git diff filename.ext</w:t>
                             </w:r>
                           </w:p>
                           <w:p>
@@ -374,7 +367,171 @@
                               <w:ind w:left="90" w:hanging="210"/>
                             </w:pPr>
                             <w:r>
-                              <w:t>asdasdsd</w:t>
+                              <w:t>git checkout filename.ext</w:t>
+                            </w:r>
+                            <w:r>
+                              <w:br/>
+                            </w:r>
+                          </w:p>
+                          <w:p>
+                            <w:pPr>
+                              <w:pStyle w:val="ListParagraph"/>
+                              <w:numPr>
+                                <w:ilvl w:val="0"/>
+                                <w:numId w:val="2"/>
+                              </w:numPr>
+                              <w:ind w:left="90" w:hanging="210"/>
+                            </w:pPr>
+                            <w:r>
+                              <w:t>git remote add origin https:</w:t>
+                            </w:r>
+                            <w:r>
+                              <w:t xml:space="preserve">link to the </w:t>
+                            </w:r>
+                          </w:p>
+                          <w:p>
+                            <w:pPr>
+                              <w:pStyle w:val="ListParagraph"/>
+                              <w:numPr>
+                                <w:ilvl w:val="0"/>
+                                <w:numId w:val="2"/>
+                              </w:numPr>
+                              <w:ind w:left="90" w:hanging="210"/>
+                            </w:pPr>
+                            <w:r>
+                              <w:t>git push -u origin master</w:t>
+                            </w:r>
+                          </w:p>
+                          <w:p>
+                            <w:pPr>
+                              <w:pStyle w:val="ListParagraph"/>
+                              <w:numPr>
+                                <w:ilvl w:val="0"/>
+                                <w:numId w:val="2"/>
+                              </w:numPr>
+                              <w:ind w:left="90" w:hanging="210"/>
+                            </w:pPr>
+                            <w:r>
+                              <w:t>git .gitignore</w:t>
+                            </w:r>
+                            <w:r>
+                              <w:br/>
+                            </w:r>
+                            <w:r>
+                              <w:br/>
+                            </w:r>
+                          </w:p>
+                          <w:p>
+                            <w:pPr>
+                              <w:pStyle w:val="ListParagraph"/>
+                              <w:numPr>
+                                <w:ilvl w:val="0"/>
+                                <w:numId w:val="2"/>
+                              </w:numPr>
+                              <w:ind w:left="90" w:hanging="210"/>
+                            </w:pPr>
+                            <w:r>
+                              <w:t>inside the gitignore file</w:t>
+                            </w:r>
+                            <w:r>
+                              <w:br/>
+                            </w:r>
+                            <w:r>
+                              <w:br/>
+                            </w:r>
+                            <w:r>
+                              <w:br/>
+                            </w:r>
+                          </w:p>
+                          <w:p>
+                            <w:pPr>
+                              <w:pStyle w:val="ListParagraph"/>
+                              <w:numPr>
+                                <w:ilvl w:val="0"/>
+                                <w:numId w:val="2"/>
+                              </w:numPr>
+                              <w:ind w:left="90" w:hanging="210"/>
+                            </w:pPr>
+                            <w:hyperlink r:id="rId5" w:history="1">
+                              <w:r>
+                                <w:rPr>
+                                  <w:rStyle w:val="Hyperlink"/>
+                                </w:rPr>
+                                <w:t>https://github.com/github/gitignore</w:t>
+                              </w:r>
+                            </w:hyperlink>
+                            <w:r>
+                              <w:br/>
+                            </w:r>
+                          </w:p>
+                          <w:p>
+                            <w:pPr>
+                              <w:pStyle w:val="ListParagraph"/>
+                              <w:numPr>
+                                <w:ilvl w:val="0"/>
+                                <w:numId w:val="2"/>
+                              </w:numPr>
+                              <w:ind w:left="90" w:hanging="210"/>
+                            </w:pPr>
+                            <w:r>
+                              <w:t>git clone URLofRepositry</w:t>
+                            </w:r>
+                            <w:r>
+                              <w:br/>
+                            </w:r>
+                            <w:r>
+                              <w:br/>
+                            </w:r>
+                            <w:r>
+                              <w:br/>
+                            </w:r>
+                          </w:p>
+                          <w:p>
+                            <w:pPr>
+                              <w:pStyle w:val="ListParagraph"/>
+                              <w:numPr>
+                                <w:ilvl w:val="0"/>
+                                <w:numId w:val="2"/>
+                              </w:numPr>
+                              <w:ind w:left="90" w:hanging="210"/>
+                            </w:pPr>
+                            <w:r>
+                              <w:t xml:space="preserve">git branch </w:t>
+                            </w:r>
+                            <w:r>
+                              <w:t>nameofbranch</w:t>
+                            </w:r>
+                            <w:r>
+                              <w:br/>
+                            </w:r>
+                          </w:p>
+                          <w:p>
+                            <w:pPr>
+                              <w:pStyle w:val="ListParagraph"/>
+                              <w:numPr>
+                                <w:ilvl w:val="0"/>
+                                <w:numId w:val="2"/>
+                              </w:numPr>
+                              <w:ind w:left="90" w:hanging="210"/>
+                            </w:pPr>
+                            <w:r>
+                              <w:t>git branch</w:t>
+                            </w:r>
+                          </w:p>
+                          <w:p>
+                            <w:pPr>
+                              <w:pStyle w:val="ListParagraph"/>
+                              <w:numPr>
+                                <w:ilvl w:val="0"/>
+                                <w:numId w:val="2"/>
+                              </w:numPr>
+                              <w:ind w:left="90" w:hanging="210"/>
+                            </w:pPr>
+                            <w:r>
+                              <w:t xml:space="preserve">git checkout </w:t>
+                            </w:r>
+                            <w:r>
+                              <w:t>nameofbranch</w:t>
                             </w:r>
                           </w:p>
                         </w:txbxContent>
@@ -396,11 +553,7 @@
           </mc:Choice>
           <mc:Fallback>
             <w:pict>
-              <v:shapetype w14:anchorId="536A1B14" id="_x0000_t202" coordsize="21600,21600" o:spt="202" path="m,l,21600r21600,l21600,xe">
-                <v:stroke joinstyle="miter"/>
-                <v:path gradientshapeok="t" o:connecttype="rect"/>
-              </v:shapetype>
-              <v:shape id="Text Box 35" o:spid="_x0000_s1027" type="#_x0000_t202" style="position:absolute;margin-left:-13.45pt;margin-top:11.7pt;width:148.65pt;height:734.25pt;z-index:251660288;visibility:visible;mso-wrap-style:square;mso-width-percent:0;mso-height-percent:0;mso-wrap-distance-left:9pt;mso-wrap-distance-top:0;mso-wrap-distance-right:9pt;mso-wrap-distance-bottom:0;mso-position-horizontal:absolute;mso-position-horizontal-relative:text;mso-position-vertical:absolute;mso-position-vertical-relative:text;mso-width-percent:0;mso-height-percent:0;mso-width-relative:page;mso-height-relative:page;v-text-anchor:top" o:gfxdata="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">
+              <v:shape w14:anchorId="536A1B14" id="Text Box 35" o:spid="_x0000_s1027" type="#_x0000_t202" style="position:absolute;margin-left:-13.75pt;margin-top:12pt;width:148.65pt;height:734.25pt;z-index:-251656192;visibility:visible;mso-wrap-style:square;mso-width-percent:0;mso-height-percent:0;mso-wrap-distance-left:9pt;mso-wrap-distance-top:0;mso-wrap-distance-right:9pt;mso-wrap-distance-bottom:0;mso-position-horizontal:absolute;mso-position-horizontal-relative:text;mso-position-vertical:absolute;mso-position-vertical-relative:text;mso-width-percent:0;mso-height-percent:0;mso-width-relative:page;mso-height-relative:page;v-text-anchor:top" o:gfxdata="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">
                 <v:textbox>
                   <w:txbxContent>
                     <w:p>
@@ -507,24 +660,9 @@
                           <w:numId w:val="2"/>
                         </w:numPr>
                         <w:ind w:left="90" w:hanging="210"/>
-                        <w:rPr>
-                          <w:sz w:val="18"/>
-                          <w:szCs w:val="18"/>
-                        </w:rPr>
                       </w:pPr>
                       <w:r>
-                        <w:rPr>
-                          <w:sz w:val="18"/>
-                          <w:szCs w:val="18"/>
-                        </w:rPr>
-                        <w:t>git log</w:t>
-                      </w:r>
-                      <w:r>
-                        <w:rPr>
-                          <w:sz w:val="18"/>
-                          <w:szCs w:val="18"/>
-                        </w:rPr>
-                        <w:br/>
+                        <w:t>git rm –chached -r filename || .</w:t>
                       </w:r>
                     </w:p>
                     <w:p>
@@ -537,7 +675,10 @@
                         <w:ind w:left="90" w:hanging="210"/>
                       </w:pPr>
                       <w:r>
-                        <w:t>git diff filename.ext</w:t>
+                        <w:t>git log</w:t>
+                      </w:r>
+                      <w:r>
+                        <w:br/>
                       </w:r>
                     </w:p>
                     <w:p>
@@ -550,10 +691,7 @@
                         <w:ind w:left="90" w:hanging="210"/>
                       </w:pPr>
                       <w:r>
-                        <w:t>git checkout filename.ext</w:t>
-                      </w:r>
-                      <w:r>
-                        <w:br/>
+                        <w:t>git diff filename.ext</w:t>
                       </w:r>
                     </w:p>
                     <w:p>
@@ -566,11 +704,176 @@
                         <w:ind w:left="90" w:hanging="210"/>
                       </w:pPr>
                       <w:r>
-                        <w:t>asdasdsd</w:t>
+                        <w:t>git checkout filename.ext</w:t>
+                      </w:r>
+                      <w:r>
+                        <w:br/>
+                      </w:r>
+                    </w:p>
+                    <w:p>
+                      <w:pPr>
+                        <w:pStyle w:val="ListParagraph"/>
+                        <w:numPr>
+                          <w:ilvl w:val="0"/>
+                          <w:numId w:val="2"/>
+                        </w:numPr>
+                        <w:ind w:left="90" w:hanging="210"/>
+                      </w:pPr>
+                      <w:r>
+                        <w:t>git remote add origin https:</w:t>
+                      </w:r>
+                      <w:r>
+                        <w:t xml:space="preserve">link to the </w:t>
+                      </w:r>
+                    </w:p>
+                    <w:p>
+                      <w:pPr>
+                        <w:pStyle w:val="ListParagraph"/>
+                        <w:numPr>
+                          <w:ilvl w:val="0"/>
+                          <w:numId w:val="2"/>
+                        </w:numPr>
+                        <w:ind w:left="90" w:hanging="210"/>
+                      </w:pPr>
+                      <w:r>
+                        <w:t>git push -u origin master</w:t>
+                      </w:r>
+                    </w:p>
+                    <w:p>
+                      <w:pPr>
+                        <w:pStyle w:val="ListParagraph"/>
+                        <w:numPr>
+                          <w:ilvl w:val="0"/>
+                          <w:numId w:val="2"/>
+                        </w:numPr>
+                        <w:ind w:left="90" w:hanging="210"/>
+                      </w:pPr>
+                      <w:r>
+                        <w:t>git .gitignore</w:t>
+                      </w:r>
+                      <w:r>
+                        <w:br/>
+                      </w:r>
+                      <w:r>
+                        <w:br/>
+                      </w:r>
+                    </w:p>
+                    <w:p>
+                      <w:pPr>
+                        <w:pStyle w:val="ListParagraph"/>
+                        <w:numPr>
+                          <w:ilvl w:val="0"/>
+                          <w:numId w:val="2"/>
+                        </w:numPr>
+                        <w:ind w:left="90" w:hanging="210"/>
+                      </w:pPr>
+                      <w:r>
+                        <w:t>inside the gitignore file</w:t>
+                      </w:r>
+                      <w:r>
+                        <w:br/>
+                      </w:r>
+                      <w:r>
+                        <w:br/>
+                      </w:r>
+                      <w:r>
+                        <w:br/>
+                      </w:r>
+                    </w:p>
+                    <w:p>
+                      <w:pPr>
+                        <w:pStyle w:val="ListParagraph"/>
+                        <w:numPr>
+                          <w:ilvl w:val="0"/>
+                          <w:numId w:val="2"/>
+                        </w:numPr>
+                        <w:ind w:left="90" w:hanging="210"/>
+                      </w:pPr>
+                      <w:hyperlink r:id="rId6" w:history="1">
+                        <w:r>
+                          <w:rPr>
+                            <w:rStyle w:val="Hyperlink"/>
+                          </w:rPr>
+                          <w:t>https://github.com/github/gitignore</w:t>
+                        </w:r>
+                      </w:hyperlink>
+                      <w:r>
+                        <w:br/>
+                      </w:r>
+                    </w:p>
+                    <w:p>
+                      <w:pPr>
+                        <w:pStyle w:val="ListParagraph"/>
+                        <w:numPr>
+                          <w:ilvl w:val="0"/>
+                          <w:numId w:val="2"/>
+                        </w:numPr>
+                        <w:ind w:left="90" w:hanging="210"/>
+                      </w:pPr>
+                      <w:r>
+                        <w:t>git clone URLofRepositry</w:t>
+                      </w:r>
+                      <w:r>
+                        <w:br/>
+                      </w:r>
+                      <w:r>
+                        <w:br/>
+                      </w:r>
+                      <w:r>
+                        <w:br/>
+                      </w:r>
+                    </w:p>
+                    <w:p>
+                      <w:pPr>
+                        <w:pStyle w:val="ListParagraph"/>
+                        <w:numPr>
+                          <w:ilvl w:val="0"/>
+                          <w:numId w:val="2"/>
+                        </w:numPr>
+                        <w:ind w:left="90" w:hanging="210"/>
+                      </w:pPr>
+                      <w:r>
+                        <w:t xml:space="preserve">git branch </w:t>
+                      </w:r>
+                      <w:r>
+                        <w:t>nameofbranch</w:t>
+                      </w:r>
+                      <w:r>
+                        <w:br/>
+                      </w:r>
+                    </w:p>
+                    <w:p>
+                      <w:pPr>
+                        <w:pStyle w:val="ListParagraph"/>
+                        <w:numPr>
+                          <w:ilvl w:val="0"/>
+                          <w:numId w:val="2"/>
+                        </w:numPr>
+                        <w:ind w:left="90" w:hanging="210"/>
+                      </w:pPr>
+                      <w:r>
+                        <w:t>git branch</w:t>
+                      </w:r>
+                    </w:p>
+                    <w:p>
+                      <w:pPr>
+                        <w:pStyle w:val="ListParagraph"/>
+                        <w:numPr>
+                          <w:ilvl w:val="0"/>
+                          <w:numId w:val="2"/>
+                        </w:numPr>
+                        <w:ind w:left="90" w:hanging="210"/>
+                      </w:pPr>
+                      <w:r>
+                        <w:t xml:space="preserve">git checkout </w:t>
+                      </w:r>
+                      <w:r>
+                        <w:t>nameofbranch</w:t>
                       </w:r>
                     </w:p>
                   </w:txbxContent>
                 </v:textbox>
+                <w10:wrap type="tight"/>
               </v:shape>
             </w:pict>
           </mc:Fallback>
@@ -724,7 +1027,10 @@
                               <w:ind w:left="180" w:hanging="180"/>
                             </w:pPr>
                             <w:r>
-                              <w:t>Shows all committed version of the file with a hash unique to each commit and the date of the commit.</w:t>
+                              <w:t xml:space="preserve">Removes a file/all files from the staged area </w:t>
+                            </w:r>
+                            <w:r>
+                              <w:t>so that they are no longer tracked to be commited</w:t>
                             </w:r>
                           </w:p>
                           <w:p>
@@ -737,7 +1043,7 @@
                               <w:ind w:left="180" w:hanging="180"/>
                             </w:pPr>
                             <w:r>
-                              <w:t>Show all the differences between the last and  the current version.</w:t>
+                              <w:t>Shows all committed version of the file with a hash unique to each commit and the date of the commit.</w:t>
                             </w:r>
                           </w:p>
                           <w:p>
@@ -750,7 +1056,7 @@
                               <w:ind w:left="180" w:hanging="180"/>
                             </w:pPr>
                             <w:r>
-                              <w:t>Rolls back the to the latest COMMITED version(“from the current not commited version to the latest commited version).</w:t>
+                              <w:t>Show all the differences between the last and  the current version.</w:t>
                             </w:r>
                           </w:p>
                           <w:p>
@@ -763,7 +1069,180 @@
                               <w:ind w:left="180" w:hanging="180"/>
                             </w:pPr>
                             <w:r>
-                              <w:t>adasdasdasd</w:t>
+                              <w:t>Rolls back the to the latest COMMITED version(“from the current not commited version to the latest commited version).</w:t>
+                            </w:r>
+                          </w:p>
+                          <w:p>
+                            <w:pPr>
+                              <w:pStyle w:val="ListParagraph"/>
+                              <w:numPr>
+                                <w:ilvl w:val="0"/>
+                                <w:numId w:val="1"/>
+                              </w:numPr>
+                              <w:ind w:left="180" w:hanging="180"/>
+                            </w:pPr>
+                            <w:r>
+                              <w:t xml:space="preserve">Creats a remote repository that links the local repository to the remote repository specified by the link we provide at the end of the </w:t>
+                            </w:r>
+                            <w:r>
+                              <w:t>command.</w:t>
+                            </w:r>
+                            <w:r>
+                              <w:t xml:space="preserve"> </w:t>
+                            </w:r>
+                          </w:p>
+                          <w:p>
+                            <w:pPr>
+                              <w:pStyle w:val="ListParagraph"/>
+                              <w:numPr>
+                                <w:ilvl w:val="0"/>
+                                <w:numId w:val="1"/>
+                              </w:numPr>
+                              <w:ind w:left="180" w:hanging="180"/>
+                            </w:pPr>
+                            <w:r>
+                              <w:t>Pushes all the commits to the remote online repository.</w:t>
+                            </w:r>
+                            <w:r>
+                              <w:br/>
+                            </w:r>
+                          </w:p>
+                          <w:p>
+                            <w:pPr>
+                              <w:pStyle w:val="ListParagraph"/>
+                              <w:numPr>
+                                <w:ilvl w:val="0"/>
+                                <w:numId w:val="1"/>
+                              </w:numPr>
+                              <w:ind w:left="180" w:hanging="180"/>
+                            </w:pPr>
+                            <w:r>
+                              <w:t>Creats the file in which we wanna declare which files we want to have them ignore and not  pushed to the remote reposidry.</w:t>
+                            </w:r>
+                            <w:r>
+                              <w:br/>
+                            </w:r>
+                          </w:p>
+                          <w:p>
+                            <w:pPr>
+                              <w:pStyle w:val="ListParagraph"/>
+                              <w:numPr>
+                                <w:ilvl w:val="0"/>
+                                <w:numId w:val="1"/>
+                              </w:numPr>
+                              <w:ind w:left="180" w:hanging="180"/>
+                            </w:pPr>
+                            <w:r>
+                              <w:t>To add files we want to ignore we add their exact names in a new line.</w:t>
+                            </w:r>
+                          </w:p>
+                          <w:p>
+                            <w:pPr>
+                              <w:pStyle w:val="ListParagraph"/>
+                              <w:numPr>
+                                <w:ilvl w:val="0"/>
+                                <w:numId w:val="1"/>
+                              </w:numPr>
+                              <w:ind w:left="180" w:hanging="180"/>
+                            </w:pPr>
+                            <w:r>
+                              <w:t xml:space="preserve">We can use # to add comments. </w:t>
+                            </w:r>
+                          </w:p>
+                          <w:p>
+                            <w:pPr>
+                              <w:pStyle w:val="ListParagraph"/>
+                              <w:numPr>
+                                <w:ilvl w:val="0"/>
+                                <w:numId w:val="1"/>
+                              </w:numPr>
+                              <w:ind w:left="180" w:hanging="180"/>
+                            </w:pPr>
+                            <w:r>
+                              <w:t>*.ext ignores all files with the specified extension.</w:t>
+                            </w:r>
+                            <w:r>
+                              <w:br/>
+                            </w:r>
+                          </w:p>
+                          <w:p>
+                            <w:pPr>
+                              <w:pStyle w:val="ListParagraph"/>
+                              <w:numPr>
+                                <w:ilvl w:val="0"/>
+                                <w:numId w:val="1"/>
+                              </w:numPr>
+                              <w:ind w:left="180" w:hanging="180"/>
+                            </w:pPr>
+                            <w:r>
+                              <w:t xml:space="preserve">Contain various gitignore templates that we can copy </w:t>
+                            </w:r>
+                            <w:r>
+                              <w:t>and use in our projects.</w:t>
+                            </w:r>
+                            <w:r>
+                              <w:br/>
+                            </w:r>
+                            <w:r>
+                              <w:br/>
+                            </w:r>
+                          </w:p>
+                          <w:p>
+                            <w:pPr>
+                              <w:pStyle w:val="ListParagraph"/>
+                              <w:numPr>
+                                <w:ilvl w:val="0"/>
+                                <w:numId w:val="1"/>
+                              </w:numPr>
+                              <w:ind w:left="180" w:hanging="180"/>
+                            </w:pPr>
+                            <w:r>
+                              <w:t>Allows us to clone a repository from github to our local device so we can open it and try it, use it in a code, modify it  or do whatever we want with it.  We can also use  git log to see all the previous commits of this repository.</w:t>
+                            </w:r>
+                            <w:r>
+                              <w:br/>
+                            </w:r>
+                          </w:p>
+                          <w:p>
+                            <w:pPr>
+                              <w:pStyle w:val="ListParagraph"/>
+                              <w:numPr>
+                                <w:ilvl w:val="0"/>
+                                <w:numId w:val="1"/>
+                              </w:numPr>
+                              <w:ind w:left="180" w:hanging="180"/>
+                            </w:pPr>
+                            <w:r>
+                              <w:t xml:space="preserve">Creats a new branch for our repository. </w:t>
+                            </w:r>
+                            <w:r>
+                              <w:br/>
+                            </w:r>
+                          </w:p>
+                          <w:p>
+                            <w:pPr>
+                              <w:pStyle w:val="ListParagraph"/>
+                              <w:numPr>
+                                <w:ilvl w:val="0"/>
+                                <w:numId w:val="1"/>
+                              </w:numPr>
+                              <w:ind w:left="180" w:hanging="180"/>
+                            </w:pPr>
+                            <w:r>
+                              <w:t>Shows all branches and which one we are currently in.</w:t>
+                            </w:r>
+                          </w:p>
+                          <w:p>
+                            <w:pPr>
+                              <w:pStyle w:val="ListParagraph"/>
+                              <w:numPr>
+                                <w:ilvl w:val="0"/>
+                                <w:numId w:val="1"/>
+                              </w:numPr>
+                              <w:ind w:left="180" w:hanging="180"/>
+                            </w:pPr>
+                            <w:r>
+                              <w:t>Switches to this branch.</w:t>
                             </w:r>
                             <w:bookmarkStart w:id="0" w:name="_GoBack"/>
                             <w:bookmarkEnd w:id="0"/>
@@ -886,7 +1365,10 @@
                         <w:ind w:left="180" w:hanging="180"/>
                       </w:pPr>
                       <w:r>
-                        <w:t>Shows all committed version of the file with a hash unique to each commit and the date of the commit.</w:t>
+                        <w:t xml:space="preserve">Removes a file/all files from the staged area </w:t>
+                      </w:r>
+                      <w:r>
+                        <w:t>so that they are no longer tracked to be commited</w:t>
                       </w:r>
                     </w:p>
                     <w:p>
@@ -899,7 +1381,7 @@
                         <w:ind w:left="180" w:hanging="180"/>
                       </w:pPr>
                       <w:r>
-                        <w:t>Show all the differences between the last and  the current version.</w:t>
+                        <w:t>Shows all committed version of the file with a hash unique to each commit and the date of the commit.</w:t>
                       </w:r>
                     </w:p>
                     <w:p>
@@ -912,7 +1394,7 @@
                         <w:ind w:left="180" w:hanging="180"/>
                       </w:pPr>
                       <w:r>
-                        <w:t>Rolls back the to the latest COMMITED version(“from the current not commited version to the latest commited version).</w:t>
+                        <w:t>Show all the differences between the last and  the current version.</w:t>
                       </w:r>
                     </w:p>
                     <w:p>
@@ -925,7 +1407,180 @@
                         <w:ind w:left="180" w:hanging="180"/>
                       </w:pPr>
                       <w:r>
-                        <w:t>adasdasdasd</w:t>
+                        <w:t>Rolls back the to the latest COMMITED version(“from the current not commited version to the latest commited version).</w:t>
+                      </w:r>
+                    </w:p>
+                    <w:p>
+                      <w:pPr>
+                        <w:pStyle w:val="ListParagraph"/>
+                        <w:numPr>
+                          <w:ilvl w:val="0"/>
+                          <w:numId w:val="1"/>
+                        </w:numPr>
+                        <w:ind w:left="180" w:hanging="180"/>
+                      </w:pPr>
+                      <w:r>
+                        <w:t xml:space="preserve">Creats a remote repository that links the local repository to the remote repository specified by the link we provide at the end of the </w:t>
+                      </w:r>
+                      <w:r>
+                        <w:t>command.</w:t>
+                      </w:r>
+                      <w:r>
+                        <w:t xml:space="preserve"> </w:t>
+                      </w:r>
+                    </w:p>
+                    <w:p>
+                      <w:pPr>
+                        <w:pStyle w:val="ListParagraph"/>
+                        <w:numPr>
+                          <w:ilvl w:val="0"/>
+                          <w:numId w:val="1"/>
+                        </w:numPr>
+                        <w:ind w:left="180" w:hanging="180"/>
+                      </w:pPr>
+                      <w:r>
+                        <w:t>Pushes all the commits to the remote online repository.</w:t>
+                      </w:r>
+                      <w:r>
+                        <w:br/>
+                      </w:r>
+                    </w:p>
+                    <w:p>
+                      <w:pPr>
+                        <w:pStyle w:val="ListParagraph"/>
+                        <w:numPr>
+                          <w:ilvl w:val="0"/>
+                          <w:numId w:val="1"/>
+                        </w:numPr>
+                        <w:ind w:left="180" w:hanging="180"/>
+                      </w:pPr>
+                      <w:r>
+                        <w:t>Creats the file in which we wanna declare which files we want to have them ignore and not  pushed to the remote reposidry.</w:t>
+                      </w:r>
+                      <w:r>
+                        <w:br/>
+                      </w:r>
+                    </w:p>
+                    <w:p>
+                      <w:pPr>
+                        <w:pStyle w:val="ListParagraph"/>
+                        <w:numPr>
+                          <w:ilvl w:val="0"/>
+                          <w:numId w:val="1"/>
+                        </w:numPr>
+                        <w:ind w:left="180" w:hanging="180"/>
+                      </w:pPr>
+                      <w:r>
+                        <w:t>To add files we want to ignore we add their exact names in a new line.</w:t>
+                      </w:r>
+                    </w:p>
+                    <w:p>
+                      <w:pPr>
+                        <w:pStyle w:val="ListParagraph"/>
+                        <w:numPr>
+                          <w:ilvl w:val="0"/>
+                          <w:numId w:val="1"/>
+                        </w:numPr>
+                        <w:ind w:left="180" w:hanging="180"/>
+                      </w:pPr>
+                      <w:r>
+                        <w:t xml:space="preserve">We can use # to add comments. </w:t>
+                      </w:r>
+                    </w:p>
+                    <w:p>
+                      <w:pPr>
+                        <w:pStyle w:val="ListParagraph"/>
+                        <w:numPr>
+                          <w:ilvl w:val="0"/>
+                          <w:numId w:val="1"/>
+                        </w:numPr>
+                        <w:ind w:left="180" w:hanging="180"/>
+                      </w:pPr>
+                      <w:r>
+                        <w:t>*.ext ignores all files with the specified extension.</w:t>
+                      </w:r>
+                      <w:r>
+                        <w:br/>
+                      </w:r>
+                    </w:p>
+                    <w:p>
+                      <w:pPr>
+                        <w:pStyle w:val="ListParagraph"/>
+                        <w:numPr>
+                          <w:ilvl w:val="0"/>
+                          <w:numId w:val="1"/>
+                        </w:numPr>
+                        <w:ind w:left="180" w:hanging="180"/>
+                      </w:pPr>
+                      <w:r>
+                        <w:t xml:space="preserve">Contain various gitignore templates that we can copy </w:t>
+                      </w:r>
+                      <w:r>
+                        <w:t>and use in our projects.</w:t>
+                      </w:r>
+                      <w:r>
+                        <w:br/>
+                      </w:r>
+                      <w:r>
+                        <w:br/>
+                      </w:r>
+                    </w:p>
+                    <w:p>
+                      <w:pPr>
+                        <w:pStyle w:val="ListParagraph"/>
+                        <w:numPr>
+                          <w:ilvl w:val="0"/>
+                          <w:numId w:val="1"/>
+                        </w:numPr>
+                        <w:ind w:left="180" w:hanging="180"/>
+                      </w:pPr>
+                      <w:r>
+                        <w:t>Allows us to clone a repository from github to our local device so we can open it and try it, use it in a code, modify it  or do whatever we want with it.  We can also use  git log to see all the previous commits of this repository.</w:t>
+                      </w:r>
+                      <w:r>
+                        <w:br/>
+                      </w:r>
+                    </w:p>
+                    <w:p>
+                      <w:pPr>
+                        <w:pStyle w:val="ListParagraph"/>
+                        <w:numPr>
+                          <w:ilvl w:val="0"/>
+                          <w:numId w:val="1"/>
+                        </w:numPr>
+                        <w:ind w:left="180" w:hanging="180"/>
+                      </w:pPr>
+                      <w:r>
+                        <w:t xml:space="preserve">Creats a new branch for our repository. </w:t>
+                      </w:r>
+                      <w:r>
+                        <w:br/>
+                      </w:r>
+                    </w:p>
+                    <w:p>
+                      <w:pPr>
+                        <w:pStyle w:val="ListParagraph"/>
+                        <w:numPr>
+                          <w:ilvl w:val="0"/>
+                          <w:numId w:val="1"/>
+                        </w:numPr>
+                        <w:ind w:left="180" w:hanging="180"/>
+                      </w:pPr>
+                      <w:r>
+                        <w:t>Shows all branches and which one we are currently in.</w:t>
+                      </w:r>
+                    </w:p>
+                    <w:p>
+                      <w:pPr>
+                        <w:pStyle w:val="ListParagraph"/>
+                        <w:numPr>
+                          <w:ilvl w:val="0"/>
+                          <w:numId w:val="1"/>
+                        </w:numPr>
+                        <w:ind w:left="180" w:hanging="180"/>
+                      </w:pPr>
+                      <w:r>
+                        <w:t>Switches to this branch.</w:t>
                       </w:r>
                       <w:bookmarkStart w:id="1" w:name="_GoBack"/>
                       <w:bookmarkEnd w:id="1"/>
@@ -8693,6 +9348,84 @@
     <w:uiPriority w:val="1"/>
     <w:qFormat/>
   </w:style>
+  <w:style w:type="paragraph" w:styleId="HTMLPreformatted">
+    <w:name w:val="HTML Preformatted"/>
+    <w:basedOn w:val="Normal"/>
+    <w:link w:val="HTMLPreformattedChar"/>
+    <w:uiPriority w:val="99"/>
+    <w:semiHidden/>
+    <w:unhideWhenUsed/>
+    <w:rsid w:val="00B02A6C"/>
+    <w:pPr>
+      <w:widowControl/>
+      <w:tabs>
+        <w:tab w:val="left" w:pos="916"/>
+        <w:tab w:val="left" w:pos="1832"/>
+        <w:tab w:val="left" w:pos="2748"/>
+        <w:tab w:val="left" w:pos="3664"/>
+        <w:tab w:val="left" w:pos="4580"/>
+        <w:tab w:val="left" w:pos="5496"/>
+        <w:tab w:val="left" w:pos="6412"/>
+        <w:tab w:val="left" w:pos="7328"/>
+        <w:tab w:val="left" w:pos="8244"/>
+        <w:tab w:val="left" w:pos="9160"/>
+        <w:tab w:val="left" w:pos="10076"/>
+        <w:tab w:val="left" w:pos="10992"/>
+        <w:tab w:val="left" w:pos="11908"/>
+        <w:tab w:val="left" w:pos="12824"/>
+        <w:tab w:val="left" w:pos="13740"/>
+        <w:tab w:val="left" w:pos="14656"/>
+      </w:tabs>
+      <w:autoSpaceDE/>
+      <w:autoSpaceDN/>
+    </w:pPr>
+    <w:rPr>
+      <w:rFonts w:ascii="Courier New" w:eastAsia="Times New Roman" w:hAnsi="Courier New" w:cs="Courier New"/>
+      <w:sz w:val="20"/>
+      <w:szCs w:val="20"/>
+    </w:rPr>
+  </w:style>
+  <w:style w:type="character" w:customStyle="1" w:styleId="HTMLPreformattedChar">
+    <w:name w:val="HTML Preformatted Char"/>
+    <w:basedOn w:val="DefaultParagraphFont"/>
+    <w:link w:val="HTMLPreformatted"/>
+    <w:uiPriority w:val="99"/>
+    <w:semiHidden/>
+    <w:rsid w:val="00B02A6C"/>
+    <w:rPr>
+      <w:rFonts w:ascii="Courier New" w:eastAsia="Times New Roman" w:hAnsi="Courier New" w:cs="Courier New"/>
+      <w:sz w:val="20"/>
+      <w:szCs w:val="20"/>
+    </w:rPr>
+  </w:style>
+  <w:style w:type="character" w:customStyle="1" w:styleId="user-select-contain">
+    <w:name w:val="user-select-contain"/>
+    <w:basedOn w:val="DefaultParagraphFont"/>
+    <w:rsid w:val="00B02A6C"/>
+  </w:style>
+  <w:style w:type="character" w:styleId="Hyperlink">
+    <w:name w:val="Hyperlink"/>
+    <w:basedOn w:val="DefaultParagraphFont"/>
+    <w:uiPriority w:val="99"/>
+    <w:unhideWhenUsed/>
+    <w:rsid w:val="00A5610D"/>
+    <w:rPr>
+      <w:color w:val="0000FF" w:themeColor="hyperlink"/>
+      <w:u w:val="single"/>
+    </w:rPr>
+  </w:style>
+  <w:style w:type="character" w:styleId="UnresolvedMention">
+    <w:name w:val="Unresolved Mention"/>
+    <w:basedOn w:val="DefaultParagraphFont"/>
+    <w:uiPriority w:val="99"/>
+    <w:semiHidden/>
+    <w:unhideWhenUsed/>
+    <w:rsid w:val="00A5610D"/>
+    <w:rPr>
+      <w:color w:val="605E5C"/>
+      <w:shd w:val="clear" w:color="auto" w:fill="E1DFDD"/>
+    </w:rPr>
+  </w:style>
 </w:styles>
 </file>
 

</xml_diff>

<commit_message>
final version of section 21 notes
</commit_message>
<xml_diff>
--- a/section 21 git.docx
+++ b/section 21 git.docx
@@ -383,10 +383,7 @@
                               <w:ind w:left="90" w:hanging="210"/>
                             </w:pPr>
                             <w:r>
-                              <w:t>git remote add origin https:</w:t>
-                            </w:r>
-                            <w:r>
-                              <w:t xml:space="preserve">link to the </w:t>
+                              <w:t xml:space="preserve">git remote add origin https:link to the </w:t>
                             </w:r>
                           </w:p>
                           <w:p>
@@ -528,10 +525,36 @@
                               <w:ind w:left="90" w:hanging="210"/>
                             </w:pPr>
                             <w:r>
-                              <w:t xml:space="preserve">git checkout </w:t>
-                            </w:r>
-                            <w:r>
-                              <w:t>nameofbranch</w:t>
+                              <w:t>git checkout nameofbranch</w:t>
+                            </w:r>
+                          </w:p>
+                          <w:p>
+                            <w:pPr>
+                              <w:pStyle w:val="ListParagraph"/>
+                              <w:numPr>
+                                <w:ilvl w:val="0"/>
+                                <w:numId w:val="2"/>
+                              </w:numPr>
+                              <w:ind w:left="90" w:hanging="210"/>
+                            </w:pPr>
+                            <w:r>
+                              <w:t>git merge nameofbranch</w:t>
+                            </w:r>
+                            <w:r>
+                              <w:br/>
+                            </w:r>
+                          </w:p>
+                          <w:p>
+                            <w:pPr>
+                              <w:pStyle w:val="ListParagraph"/>
+                              <w:numPr>
+                                <w:ilvl w:val="0"/>
+                                <w:numId w:val="2"/>
+                              </w:numPr>
+                              <w:ind w:left="90" w:hanging="210"/>
+                            </w:pPr>
+                            <w:r>
+                              <w:t>https://learngitbranching.js.org/</w:t>
                             </w:r>
                           </w:p>
                         </w:txbxContent>
@@ -553,7 +576,11 @@
           </mc:Choice>
           <mc:Fallback>
             <w:pict>
-              <v:shape w14:anchorId="536A1B14" id="Text Box 35" o:spid="_x0000_s1027" type="#_x0000_t202" style="position:absolute;margin-left:-13.75pt;margin-top:12pt;width:148.65pt;height:734.25pt;z-index:-251656192;visibility:visible;mso-wrap-style:square;mso-width-percent:0;mso-height-percent:0;mso-wrap-distance-left:9pt;mso-wrap-distance-top:0;mso-wrap-distance-right:9pt;mso-wrap-distance-bottom:0;mso-position-horizontal:absolute;mso-position-horizontal-relative:text;mso-position-vertical:absolute;mso-position-vertical-relative:text;mso-width-percent:0;mso-height-percent:0;mso-width-relative:page;mso-height-relative:page;v-text-anchor:top" o:gfxdata="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">
+              <v:shapetype w14:anchorId="536A1B14" id="_x0000_t202" coordsize="21600,21600" o:spt="202" path="m,l,21600r21600,l21600,xe">
+                <v:stroke joinstyle="miter"/>
+                <v:path gradientshapeok="t" o:connecttype="rect"/>
+              </v:shapetype>
+              <v:shape id="Text Box 35" o:spid="_x0000_s1027" type="#_x0000_t202" style="position:absolute;margin-left:-13.75pt;margin-top:12pt;width:148.65pt;height:734.25pt;z-index:-251656192;visibility:visible;mso-wrap-style:square;mso-width-percent:0;mso-height-percent:0;mso-wrap-distance-left:9pt;mso-wrap-distance-top:0;mso-wrap-distance-right:9pt;mso-wrap-distance-bottom:0;mso-position-horizontal:absolute;mso-position-horizontal-relative:text;mso-position-vertical:absolute;mso-position-vertical-relative:text;mso-width-percent:0;mso-height-percent:0;mso-width-relative:page;mso-height-relative:page;v-text-anchor:top" o:gfxdata="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">
                 <v:textbox>
                   <w:txbxContent>
                     <w:p>
@@ -720,10 +747,7 @@
                         <w:ind w:left="90" w:hanging="210"/>
                       </w:pPr>
                       <w:r>
-                        <w:t>git remote add origin https:</w:t>
-                      </w:r>
-                      <w:r>
-                        <w:t xml:space="preserve">link to the </w:t>
+                        <w:t xml:space="preserve">git remote add origin https:link to the </w:t>
                       </w:r>
                     </w:p>
                     <w:p>
@@ -865,10 +889,36 @@
                         <w:ind w:left="90" w:hanging="210"/>
                       </w:pPr>
                       <w:r>
-                        <w:t xml:space="preserve">git checkout </w:t>
-                      </w:r>
-                      <w:r>
-                        <w:t>nameofbranch</w:t>
+                        <w:t>git checkout nameofbranch</w:t>
+                      </w:r>
+                    </w:p>
+                    <w:p>
+                      <w:pPr>
+                        <w:pStyle w:val="ListParagraph"/>
+                        <w:numPr>
+                          <w:ilvl w:val="0"/>
+                          <w:numId w:val="2"/>
+                        </w:numPr>
+                        <w:ind w:left="90" w:hanging="210"/>
+                      </w:pPr>
+                      <w:r>
+                        <w:t>git merge nameofbranch</w:t>
+                      </w:r>
+                      <w:r>
+                        <w:br/>
+                      </w:r>
+                    </w:p>
+                    <w:p>
+                      <w:pPr>
+                        <w:pStyle w:val="ListParagraph"/>
+                        <w:numPr>
+                          <w:ilvl w:val="0"/>
+                          <w:numId w:val="2"/>
+                        </w:numPr>
+                        <w:ind w:left="90" w:hanging="210"/>
+                      </w:pPr>
+                      <w:r>
+                        <w:t>https://learngitbranching.js.org/</w:t>
                       </w:r>
                     </w:p>
                   </w:txbxContent>
@@ -1244,6 +1294,38 @@
                             <w:r>
                               <w:t>Switches to this branch.</w:t>
                             </w:r>
+                          </w:p>
+                          <w:p>
+                            <w:pPr>
+                              <w:pStyle w:val="ListParagraph"/>
+                              <w:numPr>
+                                <w:ilvl w:val="0"/>
+                                <w:numId w:val="1"/>
+                              </w:numPr>
+                              <w:ind w:left="180" w:hanging="180"/>
+                            </w:pPr>
+                            <w:r>
+                              <w:t>Merges the branch with the specified name to the branch we are currently in</w:t>
+                            </w:r>
+                            <w:r>
+                              <w:t>. after entering the command we can type a merging message then we type :q! to save and quit.</w:t>
+                            </w:r>
+                            <w:r>
+                              <w:t xml:space="preserve"> </w:t>
+                            </w:r>
+                          </w:p>
+                          <w:p>
+                            <w:pPr>
+                              <w:pStyle w:val="ListParagraph"/>
+                              <w:numPr>
+                                <w:ilvl w:val="0"/>
+                                <w:numId w:val="1"/>
+                              </w:numPr>
+                              <w:ind w:left="180" w:hanging="180"/>
+                            </w:pPr>
+                            <w:r>
+                              <w:t>Usefull link to learn more about git.</w:t>
+                            </w:r>
                             <w:bookmarkStart w:id="0" w:name="_GoBack"/>
                             <w:bookmarkEnd w:id="0"/>
                           </w:p>
@@ -1581,6 +1663,38 @@
                       </w:pPr>
                       <w:r>
                         <w:t>Switches to this branch.</w:t>
+                      </w:r>
+                    </w:p>
+                    <w:p>
+                      <w:pPr>
+                        <w:pStyle w:val="ListParagraph"/>
+                        <w:numPr>
+                          <w:ilvl w:val="0"/>
+                          <w:numId w:val="1"/>
+                        </w:numPr>
+                        <w:ind w:left="180" w:hanging="180"/>
+                      </w:pPr>
+                      <w:r>
+                        <w:t>Merges the branch with the specified name to the branch we are currently in</w:t>
+                      </w:r>
+                      <w:r>
+                        <w:t>. after entering the command we can type a merging message then we type :q! to save and quit.</w:t>
+                      </w:r>
+                      <w:r>
+                        <w:t xml:space="preserve"> </w:t>
+                      </w:r>
+                    </w:p>
+                    <w:p>
+                      <w:pPr>
+                        <w:pStyle w:val="ListParagraph"/>
+                        <w:numPr>
+                          <w:ilvl w:val="0"/>
+                          <w:numId w:val="1"/>
+                        </w:numPr>
+                        <w:ind w:left="180" w:hanging="180"/>
+                      </w:pPr>
+                      <w:r>
+                        <w:t>Usefull link to learn more about git.</w:t>
                       </w:r>
                       <w:bookmarkStart w:id="1" w:name="_GoBack"/>
                       <w:bookmarkEnd w:id="1"/>

</xml_diff>